<commit_message>
Updated carbon footprint report
</commit_message>
<xml_diff>
--- a/Research/Carbon_Footprint.docx
+++ b/Research/Carbon_Footprint.docx
@@ -1,6 +1,6 @@
 
 <file path=word/document.xml><?xml version="1.0" encoding="utf-8"?>
-<w:document xmlns:wpc="http://schemas.microsoft.com/office/word/2010/wordprocessingCanvas" xmlns:cx="http://schemas.microsoft.com/office/drawing/2014/chartex" xmlns:cx1="http://schemas.microsoft.com/office/drawing/2015/9/8/chartex" xmlns:cx2="http://schemas.microsoft.com/office/drawing/2015/10/21/chartex" xmlns:cx3="http://schemas.microsoft.com/office/drawing/2016/5/9/chartex" xmlns:cx4="http://schemas.microsoft.com/office/drawing/2016/5/10/chartex" xmlns:cx5="http://schemas.microsoft.com/office/drawing/2016/5/11/chartex" xmlns:mc="http://schemas.openxmlformats.org/markup-compatibility/2006" xmlns:o="urn:schemas-microsoft-com:office:office" xmlns:r="http://schemas.openxmlformats.org/officeDocument/2006/relationships" xmlns:m="http://schemas.openxmlformats.org/officeDocument/2006/math" xmlns:v="urn:schemas-microsoft-com:vml" xmlns:wp14="http://schemas.microsoft.com/office/word/2010/wordprocessingDrawing" xmlns:wp="http://schemas.openxmlformats.org/drawingml/2006/wordprocessingDrawing" xmlns:w10="urn:schemas-microsoft-com:office:word" xmlns:w="http://schemas.openxmlformats.org/wordprocessingml/2006/main" xmlns:w14="http://schemas.microsoft.com/office/word/2010/wordml" xmlns:w15="http://schemas.microsoft.com/office/word/2012/wordml" xmlns:w16se="http://schemas.microsoft.com/office/word/2015/wordml/symex" xmlns:wpg="http://schemas.microsoft.com/office/word/2010/wordprocessingGroup" xmlns:wpi="http://schemas.microsoft.com/office/word/2010/wordprocessingInk" xmlns:wne="http://schemas.microsoft.com/office/word/2006/wordml" xmlns:wps="http://schemas.microsoft.com/office/word/2010/wordprocessingShape" mc:Ignorable="w14 w15 w16se wp14">
+<w:document xmlns:wpc="http://schemas.microsoft.com/office/word/2010/wordprocessingCanvas" xmlns:cx="http://schemas.microsoft.com/office/drawing/2014/chartex" xmlns:cx1="http://schemas.microsoft.com/office/drawing/2015/9/8/chartex" xmlns:cx2="http://schemas.microsoft.com/office/drawing/2015/10/21/chartex" xmlns:cx3="http://schemas.microsoft.com/office/drawing/2016/5/9/chartex" xmlns:cx4="http://schemas.microsoft.com/office/drawing/2016/5/10/chartex" xmlns:cx5="http://schemas.microsoft.com/office/drawing/2016/5/11/chartex" xmlns:cx6="http://schemas.microsoft.com/office/drawing/2016/5/12/chartex" xmlns:cx7="http://schemas.microsoft.com/office/drawing/2016/5/13/chartex" xmlns:cx8="http://schemas.microsoft.com/office/drawing/2016/5/14/chartex" xmlns:mc="http://schemas.openxmlformats.org/markup-compatibility/2006" xmlns:o="urn:schemas-microsoft-com:office:office" xmlns:r="http://schemas.openxmlformats.org/officeDocument/2006/relationships" xmlns:m="http://schemas.openxmlformats.org/officeDocument/2006/math" xmlns:v="urn:schemas-microsoft-com:vml" xmlns:wp14="http://schemas.microsoft.com/office/word/2010/wordprocessingDrawing" xmlns:wp="http://schemas.openxmlformats.org/drawingml/2006/wordprocessingDrawing" xmlns:w10="urn:schemas-microsoft-com:office:word" xmlns:w="http://schemas.openxmlformats.org/wordprocessingml/2006/main" xmlns:w14="http://schemas.microsoft.com/office/word/2010/wordml" xmlns:w15="http://schemas.microsoft.com/office/word/2012/wordml" xmlns:w16se="http://schemas.microsoft.com/office/word/2015/wordml/symex" xmlns:wpg="http://schemas.microsoft.com/office/word/2010/wordprocessingGroup" xmlns:wpi="http://schemas.microsoft.com/office/word/2010/wordprocessingInk" xmlns:wne="http://schemas.microsoft.com/office/word/2006/wordml" xmlns:wps="http://schemas.microsoft.com/office/word/2010/wordprocessingShape" mc:Ignorable="w14 w15 w16se wp14">
   <w:body>
     <w:p>
       <w:pPr>
@@ -32,28 +32,7 @@
           <w:rFonts w:ascii="Times New Roman" w:hAnsi="Times New Roman" w:cs="Times New Roman"/>
           <w:sz w:val="24"/>
         </w:rPr>
-        <w:t>Today, global warming and climate change are increasingly growin</w:t>
-      </w:r>
-      <w:r>
-        <w:rPr>
-          <w:rFonts w:ascii="Times New Roman" w:hAnsi="Times New Roman" w:cs="Times New Roman"/>
-          <w:sz w:val="24"/>
-        </w:rPr>
-        <w:t>g concerns, which have a huge array of negative env</w:t>
-      </w:r>
-      <w:r>
-        <w:rPr>
-          <w:rFonts w:ascii="Times New Roman" w:hAnsi="Times New Roman" w:cs="Times New Roman"/>
-          <w:sz w:val="24"/>
-        </w:rPr>
-        <w:t>ironmental impacts such as melting icecaps, the continuous extinction of various animal species, and overall increase in the earth’</w:t>
-      </w:r>
-      <w:r>
-        <w:rPr>
-          <w:rFonts w:ascii="Times New Roman" w:hAnsi="Times New Roman" w:cs="Times New Roman"/>
-          <w:sz w:val="24"/>
-        </w:rPr>
-        <w:t>s temperature, and more</w:t>
+        <w:t>Today, just about every human activity contributes to the increasing issue of climate change and global warming</w:t>
       </w:r>
       <w:r>
         <w:rPr>
@@ -67,6 +46,13 @@
           <w:rFonts w:ascii="Times New Roman" w:hAnsi="Times New Roman" w:cs="Times New Roman"/>
           <w:sz w:val="24"/>
         </w:rPr>
+        <w:t xml:space="preserve"> All human activities to some extent, have direct and indirect impacts on the environment, through the emission of greenhouse gases.</w:t>
+      </w:r>
+      <w:r>
+        <w:rPr>
+          <w:rFonts w:ascii="Times New Roman" w:hAnsi="Times New Roman" w:cs="Times New Roman"/>
+          <w:sz w:val="24"/>
+        </w:rPr>
         <w:t xml:space="preserve"> </w:t>
       </w:r>
       <w:r>
@@ -74,70 +60,56 @@
           <w:rFonts w:ascii="Times New Roman" w:hAnsi="Times New Roman" w:cs="Times New Roman"/>
           <w:sz w:val="24"/>
         </w:rPr>
-        <w:t>To</w:t>
-      </w:r>
-      <w:r>
-        <w:rPr>
-          <w:rFonts w:ascii="Times New Roman" w:hAnsi="Times New Roman" w:cs="Times New Roman"/>
-          <w:sz w:val="24"/>
-        </w:rPr>
-        <w:t xml:space="preserve"> find solutions to these </w:t>
-      </w:r>
-      <w:r>
-        <w:rPr>
-          <w:rFonts w:ascii="Times New Roman" w:hAnsi="Times New Roman" w:cs="Times New Roman"/>
-          <w:sz w:val="24"/>
-        </w:rPr>
-        <w:t>problems</w:t>
-      </w:r>
-      <w:r>
-        <w:rPr>
-          <w:rFonts w:ascii="Times New Roman" w:hAnsi="Times New Roman" w:cs="Times New Roman"/>
-          <w:sz w:val="24"/>
-        </w:rPr>
-        <w:t xml:space="preserve">, the </w:t>
-      </w:r>
-      <w:r>
-        <w:rPr>
-          <w:rFonts w:ascii="Times New Roman" w:hAnsi="Times New Roman" w:cs="Times New Roman"/>
-          <w:sz w:val="24"/>
-        </w:rPr>
-        <w:t>causes</w:t>
-      </w:r>
-      <w:r>
-        <w:rPr>
-          <w:rFonts w:ascii="Times New Roman" w:hAnsi="Times New Roman" w:cs="Times New Roman"/>
-          <w:sz w:val="24"/>
-        </w:rPr>
-        <w:t xml:space="preserve"> must be</w:t>
-      </w:r>
-      <w:r>
-        <w:rPr>
-          <w:rFonts w:ascii="Times New Roman" w:hAnsi="Times New Roman" w:cs="Times New Roman"/>
-          <w:sz w:val="24"/>
-        </w:rPr>
-        <w:t xml:space="preserve"> first</w:t>
-      </w:r>
-      <w:r>
-        <w:rPr>
-          <w:rFonts w:ascii="Times New Roman" w:hAnsi="Times New Roman" w:cs="Times New Roman"/>
-          <w:sz w:val="24"/>
-        </w:rPr>
-        <w:t xml:space="preserve"> identified, </w:t>
-      </w:r>
-      <w:r>
-        <w:rPr>
-          <w:rFonts w:ascii="Times New Roman" w:hAnsi="Times New Roman" w:cs="Times New Roman"/>
-          <w:sz w:val="24"/>
-        </w:rPr>
-        <w:t xml:space="preserve">which trace back to </w:t>
-      </w:r>
-      <w:r>
-        <w:rPr>
-          <w:rFonts w:ascii="Times New Roman" w:hAnsi="Times New Roman" w:cs="Times New Roman"/>
-          <w:sz w:val="24"/>
-        </w:rPr>
-        <w:t>greenhouse gas</w:t>
+        <w:t xml:space="preserve">The term “carbon footprint”, is a metaphor used to </w:t>
+      </w:r>
+      <w:r>
+        <w:rPr>
+          <w:rFonts w:ascii="Times New Roman" w:hAnsi="Times New Roman" w:cs="Times New Roman"/>
+          <w:sz w:val="24"/>
+        </w:rPr>
+        <w:t>describe the environmental impact of an entity or activity</w:t>
+      </w:r>
+      <w:r>
+        <w:rPr>
+          <w:rFonts w:ascii="Times New Roman" w:hAnsi="Times New Roman" w:cs="Times New Roman"/>
+          <w:sz w:val="24"/>
+        </w:rPr>
+        <w:t xml:space="preserve"> by estimating </w:t>
+      </w:r>
+      <w:r>
+        <w:rPr>
+          <w:rFonts w:ascii="Times New Roman" w:hAnsi="Times New Roman" w:cs="Times New Roman"/>
+          <w:sz w:val="24"/>
+        </w:rPr>
+        <w:t>its</w:t>
+      </w:r>
+      <w:r>
+        <w:rPr>
+          <w:rFonts w:ascii="Times New Roman" w:hAnsi="Times New Roman" w:cs="Times New Roman"/>
+          <w:sz w:val="24"/>
+        </w:rPr>
+        <w:t xml:space="preserve"> total </w:t>
+      </w:r>
+      <w:r>
+        <w:rPr>
+          <w:rFonts w:ascii="Times New Roman" w:hAnsi="Times New Roman" w:cs="Times New Roman"/>
+          <w:sz w:val="24"/>
+        </w:rPr>
+        <w:t>carbon emissions</w:t>
+      </w:r>
+      <w:r>
+        <w:rPr>
+          <w:rFonts w:ascii="Times New Roman" w:hAnsi="Times New Roman" w:cs="Times New Roman"/>
+          <w:sz w:val="24"/>
+        </w:rPr>
+        <w:t xml:space="preserve"> caused</w:t>
+      </w:r>
+      <w:r>
+        <w:rPr>
+          <w:rFonts w:ascii="Times New Roman" w:hAnsi="Times New Roman" w:cs="Times New Roman"/>
+          <w:sz w:val="24"/>
+        </w:rPr>
+        <w:t>.</w:t>
       </w:r>
       <w:r>
         <w:rPr>
@@ -151,119 +123,77 @@
           <w:rFonts w:ascii="Times New Roman" w:hAnsi="Times New Roman" w:cs="Times New Roman"/>
           <w:sz w:val="24"/>
         </w:rPr>
-        <w:t>emissions</w:t>
-      </w:r>
-      <w:r>
-        <w:rPr>
-          <w:rFonts w:ascii="Times New Roman" w:hAnsi="Times New Roman" w:cs="Times New Roman"/>
-          <w:sz w:val="24"/>
-        </w:rPr>
-        <w:t xml:space="preserve"> </w:t>
-      </w:r>
-      <w:r>
-        <w:rPr>
-          <w:rFonts w:ascii="Times New Roman" w:hAnsi="Times New Roman" w:cs="Times New Roman"/>
-          <w:sz w:val="24"/>
-        </w:rPr>
-        <w:t>from</w:t>
-      </w:r>
-      <w:r>
-        <w:rPr>
-          <w:rFonts w:ascii="Times New Roman" w:hAnsi="Times New Roman" w:cs="Times New Roman"/>
-          <w:sz w:val="24"/>
-        </w:rPr>
-        <w:t xml:space="preserve"> human activities</w:t>
-      </w:r>
-      <w:r>
-        <w:rPr>
-          <w:rFonts w:ascii="Times New Roman" w:hAnsi="Times New Roman" w:cs="Times New Roman"/>
-          <w:sz w:val="24"/>
-        </w:rPr>
-        <w:t>.</w:t>
-      </w:r>
-      <w:r>
-        <w:rPr>
-          <w:rFonts w:ascii="Times New Roman" w:hAnsi="Times New Roman" w:cs="Times New Roman"/>
-          <w:sz w:val="24"/>
-        </w:rPr>
-        <w:t xml:space="preserve"> </w:t>
-      </w:r>
-      <w:r>
-        <w:rPr>
-          <w:rFonts w:ascii="Times New Roman" w:hAnsi="Times New Roman" w:cs="Times New Roman"/>
-          <w:sz w:val="24"/>
-        </w:rPr>
-        <w:t>The amount of</w:t>
-      </w:r>
-      <w:r>
-        <w:rPr>
-          <w:rFonts w:ascii="Times New Roman" w:hAnsi="Times New Roman" w:cs="Times New Roman"/>
-          <w:sz w:val="24"/>
-        </w:rPr>
-        <w:t xml:space="preserve"> greenhouse gas</w:t>
-      </w:r>
-      <w:r>
-        <w:rPr>
-          <w:rFonts w:ascii="Times New Roman" w:hAnsi="Times New Roman" w:cs="Times New Roman"/>
-          <w:sz w:val="24"/>
-        </w:rPr>
-        <w:t xml:space="preserve"> </w:t>
-      </w:r>
-      <w:r>
-        <w:rPr>
-          <w:rFonts w:ascii="Times New Roman" w:hAnsi="Times New Roman" w:cs="Times New Roman"/>
-          <w:sz w:val="24"/>
-        </w:rPr>
-        <w:t xml:space="preserve">emissions produced by a person or group of people, organization, product, event or any human controlled </w:t>
-      </w:r>
-      <w:r>
-        <w:rPr>
-          <w:rFonts w:ascii="Times New Roman" w:hAnsi="Times New Roman" w:cs="Times New Roman"/>
-          <w:sz w:val="24"/>
-        </w:rPr>
-        <w:t>activity</w:t>
-      </w:r>
-      <w:r>
-        <w:rPr>
-          <w:rFonts w:ascii="Times New Roman" w:hAnsi="Times New Roman" w:cs="Times New Roman"/>
-          <w:sz w:val="24"/>
-        </w:rPr>
-        <w:t xml:space="preserve"> </w:t>
-      </w:r>
-      <w:r>
-        <w:rPr>
-          <w:rFonts w:ascii="Times New Roman" w:hAnsi="Times New Roman" w:cs="Times New Roman"/>
-          <w:sz w:val="24"/>
-        </w:rPr>
-        <w:t>is called the</w:t>
-      </w:r>
-      <w:r>
-        <w:rPr>
-          <w:rFonts w:ascii="Times New Roman" w:hAnsi="Times New Roman" w:cs="Times New Roman"/>
-          <w:sz w:val="24"/>
-        </w:rPr>
-        <w:t xml:space="preserve"> carbon footprint, which would aim to demonstrate the environmental impact of that entity.</w:t>
-      </w:r>
-      <w:r>
-        <w:rPr>
-          <w:rFonts w:ascii="Times New Roman" w:hAnsi="Times New Roman" w:cs="Times New Roman"/>
-          <w:sz w:val="24"/>
-        </w:rPr>
-        <w:t xml:space="preserve"> Conventionally, the measurement of a carbon footprint would involve and algorithm that in</w:t>
-      </w:r>
-      <w:r>
-        <w:rPr>
-          <w:rFonts w:ascii="Times New Roman" w:hAnsi="Times New Roman" w:cs="Times New Roman"/>
-          <w:sz w:val="24"/>
-        </w:rPr>
-        <w:t xml:space="preserve"> some way summed up the emissions of all greenhouse gases calculated and returned as a number</w:t>
-      </w:r>
-      <w:r>
-        <w:rPr>
-          <w:rFonts w:ascii="Times New Roman" w:hAnsi="Times New Roman" w:cs="Times New Roman"/>
-          <w:sz w:val="24"/>
-        </w:rPr>
-        <w:t>, representing the CO2e (carbon dioxide equivalent).</w:t>
+        <w:t xml:space="preserve">“Carbon”, does not only refer to carbon dioxide, </w:t>
+      </w:r>
+      <w:r>
+        <w:rPr>
+          <w:rFonts w:ascii="Times New Roman" w:hAnsi="Times New Roman" w:cs="Times New Roman"/>
+          <w:sz w:val="24"/>
+        </w:rPr>
+        <w:t>and</w:t>
+      </w:r>
+      <w:r>
+        <w:rPr>
+          <w:rFonts w:ascii="Times New Roman" w:hAnsi="Times New Roman" w:cs="Times New Roman"/>
+          <w:sz w:val="24"/>
+        </w:rPr>
+        <w:t xml:space="preserve"> includes other greenhouses gases such as methane and nitrous oxide. </w:t>
+      </w:r>
+      <w:r>
+        <w:rPr>
+          <w:rFonts w:ascii="Times New Roman" w:hAnsi="Times New Roman" w:cs="Times New Roman"/>
+          <w:sz w:val="24"/>
+        </w:rPr>
+        <w:t>A carbon footprint does not only consist of direct emissions caused, but also indirect emissions. Direct emissions would refer to the combined emissions of activities</w:t>
+      </w:r>
+      <w:r>
+        <w:rPr>
+          <w:rFonts w:ascii="Times New Roman" w:hAnsi="Times New Roman" w:cs="Times New Roman"/>
+          <w:sz w:val="24"/>
+        </w:rPr>
+        <w:t xml:space="preserve"> that constitute the</w:t>
+      </w:r>
+      <w:r>
+        <w:rPr>
+          <w:rFonts w:ascii="Times New Roman" w:hAnsi="Times New Roman" w:cs="Times New Roman"/>
+          <w:sz w:val="24"/>
+        </w:rPr>
+        <w:t xml:space="preserve"> footprint.</w:t>
+      </w:r>
+      <w:r>
+        <w:rPr>
+          <w:rFonts w:ascii="Times New Roman" w:hAnsi="Times New Roman" w:cs="Times New Roman"/>
+          <w:sz w:val="24"/>
+        </w:rPr>
+        <w:t xml:space="preserve"> On the other hand, indirect emissions are the emissions caused by activities that lead up to the activities that constitute the footprint.</w:t>
+      </w:r>
+      <w:r>
+        <w:rPr>
+          <w:rFonts w:ascii="Times New Roman" w:hAnsi="Times New Roman" w:cs="Times New Roman"/>
+          <w:sz w:val="24"/>
+        </w:rPr>
+        <w:t xml:space="preserve"> For example, the direct emissions of creating a plastic box would include the emissions of all activities happening at the factory where the construction took place. Indirect emissions would include </w:t>
+      </w:r>
+      <w:r>
+        <w:rPr>
+          <w:rFonts w:ascii="Times New Roman" w:hAnsi="Times New Roman" w:cs="Times New Roman"/>
+          <w:sz w:val="24"/>
+        </w:rPr>
+        <w:t xml:space="preserve">the emissions of the </w:t>
+      </w:r>
+      <w:r>
+        <w:rPr>
+          <w:rFonts w:ascii="Times New Roman" w:hAnsi="Times New Roman" w:cs="Times New Roman"/>
+          <w:sz w:val="24"/>
+        </w:rPr>
+        <w:t>refinery process required to create the oil that supplied energy to the machines that created the box, and so on.</w:t>
+      </w:r>
+      <w:r>
+        <w:rPr>
+          <w:rFonts w:ascii="Times New Roman" w:hAnsi="Times New Roman" w:cs="Times New Roman"/>
+          <w:sz w:val="24"/>
+        </w:rPr>
+        <w:t xml:space="preserve"> In the end, being completely accurate in measuring a carbon footprint is near impossible due to the vast number of factors involved.</w:t>
       </w:r>
     </w:p>
     <w:p>
@@ -315,10 +245,31 @@
           <w:rFonts w:ascii="Times New Roman" w:hAnsi="Times New Roman" w:cs="Times New Roman"/>
           <w:sz w:val="24"/>
         </w:rPr>
-        <w:t xml:space="preserve"> The GWP illustrates each gas’s total warming impact compared to carbon dioxide over a period of time (usually 100 years).</w:t>
+        <w:t xml:space="preserve"> The GWP illustrates each gas’s total warming impact compared to carbon dioxide over </w:t>
+      </w:r>
+      <w:r>
+        <w:rPr>
+          <w:rFonts w:ascii="Times New Roman" w:hAnsi="Times New Roman" w:cs="Times New Roman"/>
+          <w:sz w:val="24"/>
+        </w:rPr>
+        <w:t>a period</w:t>
+      </w:r>
+      <w:r>
+        <w:rPr>
+          <w:rFonts w:ascii="Times New Roman" w:hAnsi="Times New Roman" w:cs="Times New Roman"/>
+          <w:sz w:val="24"/>
+        </w:rPr>
+        <w:t xml:space="preserve"> of time</w:t>
       </w:r>
       <w:bookmarkStart w:id="0" w:name="_GoBack"/>
       <w:bookmarkEnd w:id="0"/>
+      <w:r>
+        <w:rPr>
+          <w:rFonts w:ascii="Times New Roman" w:hAnsi="Times New Roman" w:cs="Times New Roman"/>
+          <w:sz w:val="24"/>
+        </w:rPr>
+        <w:t xml:space="preserve"> (usually 100 years).</w:t>
+      </w:r>
     </w:p>
     <w:sectPr>
       <w:pgSz w:w="12240" w:h="15840"/>

</xml_diff>

<commit_message>
Updated carbon footprint introduction report
</commit_message>
<xml_diff>
--- a/Research/Carbon_Footprint.docx
+++ b/Research/Carbon_Footprint.docx
@@ -259,7 +259,22 @@
           <w:rFonts w:ascii="Times New Roman" w:hAnsi="Times New Roman" w:cs="Times New Roman"/>
           <w:sz w:val="24"/>
         </w:rPr>
-        <w:t>The CO2e</w:t>
+        <w:t>The CO</w:t>
+      </w:r>
+      <w:r>
+        <w:rPr>
+          <w:rFonts w:ascii="Times New Roman" w:hAnsi="Times New Roman" w:cs="Times New Roman"/>
+          <w:sz w:val="24"/>
+          <w:vertAlign w:val="subscript"/>
+        </w:rPr>
+        <w:t>2</w:t>
+      </w:r>
+      <w:r>
+        <w:rPr>
+          <w:rFonts w:ascii="Times New Roman" w:hAnsi="Times New Roman" w:cs="Times New Roman"/>
+          <w:sz w:val="24"/>
+        </w:rPr>
+        <w:t>e</w:t>
       </w:r>
       <w:r>
         <w:rPr>
@@ -392,7 +407,22 @@
           <w:rFonts w:ascii="Times New Roman" w:hAnsi="Times New Roman" w:cs="Times New Roman"/>
           <w:sz w:val="24"/>
         </w:rPr>
-        <w:t>By using CO2e</w:t>
+        <w:t>By using CO</w:t>
+      </w:r>
+      <w:r>
+        <w:rPr>
+          <w:rFonts w:ascii="Times New Roman" w:hAnsi="Times New Roman" w:cs="Times New Roman"/>
+          <w:sz w:val="24"/>
+          <w:vertAlign w:val="subscript"/>
+        </w:rPr>
+        <w:t>2</w:t>
+      </w:r>
+      <w:r>
+        <w:rPr>
+          <w:rFonts w:ascii="Times New Roman" w:hAnsi="Times New Roman" w:cs="Times New Roman"/>
+          <w:sz w:val="24"/>
+        </w:rPr>
+        <w:t>e</w:t>
       </w:r>
       <w:r>
         <w:rPr>
@@ -462,23 +492,29 @@
           <w:rFonts w:ascii="Times New Roman" w:hAnsi="Times New Roman" w:cs="Times New Roman"/>
           <w:sz w:val="24"/>
         </w:rPr>
-        <w:t>ases are converted into</w:t>
-      </w:r>
-      <w:bookmarkStart w:id="0" w:name="_GoBack"/>
-      <w:bookmarkEnd w:id="0"/>
-      <w:r>
-        <w:rPr>
-          <w:rFonts w:ascii="Times New Roman" w:hAnsi="Times New Roman" w:cs="Times New Roman"/>
-          <w:sz w:val="24"/>
-        </w:rPr>
-        <w:t xml:space="preserve"> equivalent amou</w:t>
-      </w:r>
-      <w:r>
-        <w:rPr>
-          <w:rFonts w:ascii="Times New Roman" w:hAnsi="Times New Roman" w:cs="Times New Roman"/>
-          <w:sz w:val="24"/>
-        </w:rPr>
-        <w:t>nts of CO2 using standard ratio</w:t>
+        <w:t>ases are converted into equivalent amou</w:t>
+      </w:r>
+      <w:r>
+        <w:rPr>
+          <w:rFonts w:ascii="Times New Roman" w:hAnsi="Times New Roman" w:cs="Times New Roman"/>
+          <w:sz w:val="24"/>
+        </w:rPr>
+        <w:t>nts of CO</w:t>
+      </w:r>
+      <w:r>
+        <w:rPr>
+          <w:rFonts w:ascii="Times New Roman" w:hAnsi="Times New Roman" w:cs="Times New Roman"/>
+          <w:sz w:val="24"/>
+          <w:vertAlign w:val="subscript"/>
+        </w:rPr>
+        <w:t>2</w:t>
+      </w:r>
+      <w:r>
+        <w:rPr>
+          <w:rFonts w:ascii="Times New Roman" w:hAnsi="Times New Roman" w:cs="Times New Roman"/>
+          <w:sz w:val="24"/>
+        </w:rPr>
+        <w:t xml:space="preserve"> using standard ratio</w:t>
       </w:r>
       <w:r>
         <w:rPr>
@@ -513,7 +549,130 @@
           <w:rFonts w:ascii="Times New Roman" w:hAnsi="Times New Roman" w:cs="Times New Roman"/>
           <w:sz w:val="24"/>
         </w:rPr>
-        <w:t xml:space="preserve"> (usually 100 years), which may not be entirely accurate as the impact of each greenhouse gas on the environment varies with time. For example, methane has a very strong immediate impact on the environment but over time, not as much compared to other gases.</w:t>
+        <w:t>, measuring the amount of energy</w:t>
+      </w:r>
+      <w:r>
+        <w:rPr>
+          <w:rFonts w:ascii="Times New Roman" w:hAnsi="Times New Roman" w:cs="Times New Roman"/>
+          <w:sz w:val="24"/>
+        </w:rPr>
+        <w:t xml:space="preserve"> (sunlight trapped)</w:t>
+      </w:r>
+      <w:r>
+        <w:rPr>
+          <w:rFonts w:ascii="Times New Roman" w:hAnsi="Times New Roman" w:cs="Times New Roman"/>
+          <w:sz w:val="24"/>
+        </w:rPr>
+        <w:t xml:space="preserve"> one ton of the specified gas would absorb over a fixed time compared to a ton of CO</w:t>
+      </w:r>
+      <w:r>
+        <w:rPr>
+          <w:rFonts w:ascii="Times New Roman" w:hAnsi="Times New Roman" w:cs="Times New Roman"/>
+          <w:sz w:val="24"/>
+          <w:vertAlign w:val="subscript"/>
+        </w:rPr>
+        <w:t>2</w:t>
+      </w:r>
+      <w:r>
+        <w:rPr>
+          <w:rFonts w:ascii="Times New Roman" w:hAnsi="Times New Roman" w:cs="Times New Roman"/>
+          <w:sz w:val="24"/>
+        </w:rPr>
+        <w:t>.</w:t>
+      </w:r>
+      <w:r>
+        <w:rPr>
+          <w:rFonts w:ascii="Times New Roman" w:hAnsi="Times New Roman" w:cs="Times New Roman"/>
+          <w:sz w:val="24"/>
+        </w:rPr>
+        <w:t xml:space="preserve"> The larger the GWP, the more amount of energy the given gas has the potential of absorbing over time.</w:t>
+      </w:r>
+      <w:r>
+        <w:rPr>
+          <w:rFonts w:ascii="Times New Roman" w:hAnsi="Times New Roman" w:cs="Times New Roman"/>
+          <w:sz w:val="24"/>
+        </w:rPr>
+        <w:t xml:space="preserve"> For example, CO</w:t>
+      </w:r>
+      <w:r>
+        <w:rPr>
+          <w:rFonts w:ascii="Times New Roman" w:hAnsi="Times New Roman" w:cs="Times New Roman"/>
+          <w:sz w:val="24"/>
+          <w:vertAlign w:val="subscript"/>
+        </w:rPr>
+        <w:t>2</w:t>
+      </w:r>
+      <w:r>
+        <w:rPr>
+          <w:rFonts w:ascii="Times New Roman" w:hAnsi="Times New Roman" w:cs="Times New Roman"/>
+          <w:sz w:val="24"/>
+        </w:rPr>
+        <w:t xml:space="preserve"> has a GWP of 1 compared to CH</w:t>
+      </w:r>
+      <w:r>
+        <w:rPr>
+          <w:rFonts w:ascii="Times New Roman" w:hAnsi="Times New Roman" w:cs="Times New Roman"/>
+          <w:sz w:val="24"/>
+          <w:vertAlign w:val="subscript"/>
+        </w:rPr>
+        <w:t>4</w:t>
+      </w:r>
+      <w:r>
+        <w:rPr>
+          <w:rFonts w:ascii="Times New Roman" w:hAnsi="Times New Roman" w:cs="Times New Roman"/>
+          <w:sz w:val="24"/>
+        </w:rPr>
+        <w:t xml:space="preserve"> (methane)</w:t>
+      </w:r>
+      <w:r>
+        <w:rPr>
+          <w:rFonts w:ascii="Times New Roman" w:hAnsi="Times New Roman" w:cs="Times New Roman"/>
+          <w:sz w:val="24"/>
+        </w:rPr>
+        <w:t>, which has a GWP of 28-36</w:t>
+      </w:r>
+      <w:r>
+        <w:rPr>
+          <w:rFonts w:ascii="Times New Roman" w:hAnsi="Times New Roman" w:cs="Times New Roman"/>
+          <w:sz w:val="24"/>
+        </w:rPr>
+        <w:t xml:space="preserve">, </w:t>
+      </w:r>
+      <w:r>
+        <w:rPr>
+          <w:rFonts w:ascii="Times New Roman" w:hAnsi="Times New Roman" w:cs="Times New Roman"/>
+          <w:sz w:val="24"/>
+        </w:rPr>
+        <w:t>over the course of 100 years.</w:t>
+      </w:r>
+      <w:r>
+        <w:rPr>
+          <w:rFonts w:ascii="Times New Roman" w:hAnsi="Times New Roman" w:cs="Times New Roman"/>
+          <w:sz w:val="24"/>
+        </w:rPr>
+        <w:t xml:space="preserve"> However, the GWP of various greenhouse </w:t>
+      </w:r>
+      <w:r>
+        <w:rPr>
+          <w:rFonts w:ascii="Times New Roman" w:hAnsi="Times New Roman" w:cs="Times New Roman"/>
+          <w:sz w:val="24"/>
+        </w:rPr>
+        <w:lastRenderedPageBreak/>
+        <w:t xml:space="preserve">gases differ across time, for instance, methane has a momentarily </w:t>
+      </w:r>
+      <w:r>
+        <w:rPr>
+          <w:rFonts w:ascii="Times New Roman" w:hAnsi="Times New Roman" w:cs="Times New Roman"/>
+          <w:sz w:val="24"/>
+        </w:rPr>
+        <w:t>significant impact</w:t>
+      </w:r>
+      <w:r>
+        <w:rPr>
+          <w:rFonts w:ascii="Times New Roman" w:hAnsi="Times New Roman" w:cs="Times New Roman"/>
+          <w:sz w:val="24"/>
+        </w:rPr>
+        <w:t>, but in the long term, it has less of an impact compared to other gases.</w:t>
       </w:r>
       <w:r>
         <w:rPr>
@@ -527,14 +686,7 @@
           <w:rFonts w:ascii="Times New Roman" w:hAnsi="Times New Roman" w:cs="Times New Roman"/>
           <w:sz w:val="24"/>
         </w:rPr>
-        <w:t xml:space="preserve">Such discrepancies </w:t>
-      </w:r>
-      <w:r>
-        <w:rPr>
-          <w:rFonts w:ascii="Times New Roman" w:hAnsi="Times New Roman" w:cs="Times New Roman"/>
-          <w:sz w:val="24"/>
-        </w:rPr>
-        <w:t>further affect the accuracy of carbon footprint estimates.</w:t>
+        <w:t>This discrepancy further adds to the inaccuracy of measuring carbon footprints.</w:t>
       </w:r>
     </w:p>
     <w:p>
@@ -551,7 +703,6 @@
           <w:rFonts w:ascii="Times New Roman" w:hAnsi="Times New Roman" w:cs="Times New Roman"/>
           <w:sz w:val="24"/>
         </w:rPr>
-        <w:lastRenderedPageBreak/>
         <w:t>The process behind measuring a carbon footprint proves challenging due to the near limitless number factors involved.</w:t>
       </w:r>
       <w:r>
@@ -559,7 +710,23 @@
           <w:rFonts w:ascii="Times New Roman" w:hAnsi="Times New Roman" w:cs="Times New Roman"/>
           <w:sz w:val="24"/>
         </w:rPr>
-        <w:t xml:space="preserve"> In addition, the standard ratios that convert different greenhouse gases to carbon dioxide equivalents may not be accurate depending on the selected timeframe. An efficient and precise method of measuring carbon footprints would have to overcome these main problems. </w:t>
+        <w:t xml:space="preserve"> In addition, the standard ratios that convert different greenhouse gases to carbon dioxide equivalents may not be accurate depending on the selected timeframe. An efficient and precise method of measuring carbon footprints would have to overcome these problems</w:t>
+      </w:r>
+      <w:r>
+        <w:rPr>
+          <w:rFonts w:ascii="Times New Roman" w:hAnsi="Times New Roman" w:cs="Times New Roman"/>
+          <w:sz w:val="24"/>
+        </w:rPr>
+        <w:t xml:space="preserve"> by finding ways to circumvent the challenge of measuring all carbon pathways while arriving at accurate and representative measurements</w:t>
+      </w:r>
+      <w:bookmarkStart w:id="0" w:name="_GoBack"/>
+      <w:bookmarkEnd w:id="0"/>
+      <w:r>
+        <w:rPr>
+          <w:rFonts w:ascii="Times New Roman" w:hAnsi="Times New Roman" w:cs="Times New Roman"/>
+          <w:sz w:val="24"/>
+        </w:rPr>
+        <w:t xml:space="preserve">. </w:t>
       </w:r>
     </w:p>
     <w:sectPr>

</xml_diff>